<commit_message>
practica numero 5 logica steven alipio berrio
</commit_message>
<xml_diff>
--- a/manual de usuario.docx
+++ b/manual de usuario.docx
@@ -2,6 +2,11 @@
 <file path=word/document.xml><?xml version="1.0" encoding="utf-8"?>
 <w:document xmlns:wpc="http://schemas.microsoft.com/office/word/2010/wordprocessingCanvas" xmlns:cx="http://schemas.microsoft.com/office/drawing/2014/chartex" xmlns:cx1="http://schemas.microsoft.com/office/drawing/2015/9/8/chartex" xmlns:mc="http://schemas.openxmlformats.org/markup-compatibility/2006" xmlns:o="urn:schemas-microsoft-com:office:office" xmlns:r="http://schemas.openxmlformats.org/officeDocument/2006/relationships" xmlns:m="http://schemas.openxmlformats.org/officeDocument/2006/math" xmlns:v="urn:schemas-microsoft-com:vml" xmlns:wp14="http://schemas.microsoft.com/office/word/2010/wordprocessingDrawing" xmlns:wp="http://schemas.openxmlformats.org/drawingml/2006/wordprocessingDrawing" xmlns:w10="urn:schemas-microsoft-com:office:word" xmlns:w="http://schemas.openxmlformats.org/wordprocessingml/2006/main" xmlns:w14="http://schemas.microsoft.com/office/word/2010/wordml" xmlns:w15="http://schemas.microsoft.com/office/word/2012/wordml" xmlns:w16se="http://schemas.microsoft.com/office/word/2015/wordml/symex" xmlns:wpg="http://schemas.microsoft.com/office/word/2010/wordprocessingGroup" xmlns:wpi="http://schemas.microsoft.com/office/word/2010/wordprocessingInk" xmlns:wne="http://schemas.microsoft.com/office/word/2006/wordml" xmlns:wps="http://schemas.microsoft.com/office/word/2010/wordprocessingShape" mc:Ignorable="w14 w15 w16se wp14">
   <w:body>
+    <w:p>
+      <w:r>
+        <w:t>STEVEN ALIPIO BERRIO</w:t>
+      </w:r>
+    </w:p>
     <w:p>
       <w:r>
         <w:rPr>
@@ -73,13 +78,17 @@
       <w:r>
         <w:t xml:space="preserve">Al darle en manualmente se </w:t>
       </w:r>
-      <w:proofErr w:type="gramStart"/>
-      <w:r>
-        <w:t>desplegara</w:t>
-      </w:r>
-      <w:proofErr w:type="gramEnd"/>
-      <w:r>
-        <w:t xml:space="preserve"> una ventana que nos empezara a pedir cada una de las posiciones de las matrices </w:t>
+      <w:r>
+        <w:t>desplegará</w:t>
+      </w:r>
+      <w:r>
+        <w:t xml:space="preserve"> una ventana que nos </w:t>
+      </w:r>
+      <w:r>
+        <w:t>empezará</w:t>
+      </w:r>
+      <w:r>
+        <w:t xml:space="preserve"> a pedir cada una de las posiciones de las matrices </w:t>
       </w:r>
     </w:p>
     <w:p>
@@ -130,11 +139,9 @@
       <w:r>
         <w:t xml:space="preserve">Al darle aceptar se </w:t>
       </w:r>
-      <w:proofErr w:type="gramStart"/>
-      <w:r>
-        <w:t>generara</w:t>
-      </w:r>
-      <w:proofErr w:type="gramEnd"/>
+      <w:r>
+        <w:t>generará</w:t>
+      </w:r>
       <w:r>
         <w:t xml:space="preserve"> la matriz solicitada </w:t>
       </w:r>
@@ -151,11 +158,9 @@
       <w:r>
         <w:t xml:space="preserve">Al darle en aleatoriamente nos solicitara ingresa el rango de números aleatorios para generar la matriz pidiendo el numero inicial y el </w:t>
       </w:r>
-      <w:proofErr w:type="gramStart"/>
-      <w:r>
-        <w:t>final .</w:t>
-      </w:r>
-      <w:proofErr w:type="gramEnd"/>
+      <w:r>
+        <w:t>final.</w:t>
+      </w:r>
     </w:p>
     <w:p/>
     <w:p>
@@ -203,19 +208,64 @@
     </w:p>
     <w:p>
       <w:r>
+        <w:t>Si no es un valor numérico el programa exigirá un número</w:t>
+      </w:r>
+    </w:p>
+    <w:p>
+      <w:r>
+        <w:rPr>
+          <w:noProof/>
+          <w:lang w:eastAsia="es-CO"/>
+        </w:rPr>
+        <w:drawing>
+          <wp:inline distT="0" distB="0" distL="0" distR="0" wp14:anchorId="4C7765F0" wp14:editId="2D336699">
+            <wp:extent cx="3190875" cy="1400175"/>
+            <wp:effectExtent l="0" t="0" r="9525" b="9525"/>
+            <wp:docPr id="6" name="Imagen 6"/>
+            <wp:cNvGraphicFramePr>
+              <a:graphicFrameLocks xmlns:a="http://schemas.openxmlformats.org/drawingml/2006/main" noChangeAspect="1"/>
+            </wp:cNvGraphicFramePr>
+            <a:graphic xmlns:a="http://schemas.openxmlformats.org/drawingml/2006/main">
+              <a:graphicData uri="http://schemas.openxmlformats.org/drawingml/2006/picture">
+                <pic:pic xmlns:pic="http://schemas.openxmlformats.org/drawingml/2006/picture">
+                  <pic:nvPicPr>
+                    <pic:cNvPr id="1" name=""/>
+                    <pic:cNvPicPr/>
+                  </pic:nvPicPr>
+                  <pic:blipFill>
+                    <a:blip r:embed="rId8"/>
+                    <a:stretch>
+                      <a:fillRect/>
+                    </a:stretch>
+                  </pic:blipFill>
+                  <pic:spPr>
+                    <a:xfrm>
+                      <a:off x="0" y="0"/>
+                      <a:ext cx="3190875" cy="1400175"/>
+                    </a:xfrm>
+                    <a:prstGeom prst="rect">
+                      <a:avLst/>
+                    </a:prstGeom>
+                  </pic:spPr>
+                </pic:pic>
+              </a:graphicData>
+            </a:graphic>
+          </wp:inline>
+        </w:drawing>
+      </w:r>
+      <w:bookmarkStart w:id="0" w:name="_GoBack"/>
+      <w:bookmarkEnd w:id="0"/>
+      <w:r>
+        <w:t>.</w:t>
+      </w:r>
+    </w:p>
+    <w:p>
+      <w:r>
         <w:t xml:space="preserve">Al </w:t>
       </w:r>
-      <w:proofErr w:type="spellStart"/>
-      <w:r>
-        <w:t>gener</w:t>
-      </w:r>
-      <w:r>
-        <w:t>r</w:t>
-      </w:r>
-      <w:r>
-        <w:t>a</w:t>
-      </w:r>
-      <w:proofErr w:type="spellEnd"/>
+      <w:r>
+        <w:t>generar</w:t>
+      </w:r>
       <w:r>
         <w:t xml:space="preserve"> las matrices se </w:t>
       </w:r>
@@ -249,7 +299,7 @@
                     <pic:cNvPicPr/>
                   </pic:nvPicPr>
                   <pic:blipFill>
-                    <a:blip r:embed="rId8"/>
+                    <a:blip r:embed="rId9"/>
                     <a:stretch>
                       <a:fillRect/>
                     </a:stretch>
@@ -274,11 +324,9 @@
       <w:r>
         <w:t xml:space="preserve">Si alguna de las operaciones </w:t>
       </w:r>
-      <w:proofErr w:type="spellStart"/>
-      <w:r>
-        <w:t>noes</w:t>
-      </w:r>
-      <w:proofErr w:type="spellEnd"/>
+      <w:r>
+        <w:t>no es</w:t>
+      </w:r>
       <w:r>
         <w:t xml:space="preserve"> posible saldrá un cuadro indicando que no es posible </w:t>
       </w:r>
@@ -305,7 +353,7 @@
                     <pic:cNvPicPr/>
                   </pic:nvPicPr>
                   <pic:blipFill>
-                    <a:blip r:embed="rId9"/>
+                    <a:blip r:embed="rId10"/>
                     <a:stretch>
                       <a:fillRect/>
                     </a:stretch>
@@ -325,8 +373,6 @@
           </wp:inline>
         </w:drawing>
       </w:r>
-      <w:bookmarkStart w:id="0" w:name="_GoBack"/>
-      <w:bookmarkEnd w:id="0"/>
     </w:p>
     <w:sectPr>
       <w:pgSz w:w="12240" w:h="15840"/>

</xml_diff>